<commit_message>
Informe - APARTADO 5
Se avanza en el informe, en el apartado cinco
</commit_message>
<xml_diff>
--- a/Plantilla TFG/Apartado 5.docx
+++ b/Plantilla TFG/Apartado 5.docx
@@ -194,15 +194,7 @@
     </w:p>
     <w:p>
       <w:r>
-        <w:t xml:space="preserve">Para la realización de esta metodología se tuvo en posesión una pizarra, en la cual se iba pegando </w:t>
-      </w:r>
-      <w:proofErr w:type="spellStart"/>
-      <w:r>
-        <w:t>post-it</w:t>
-      </w:r>
-      <w:proofErr w:type="spellEnd"/>
-      <w:r>
-        <w:t xml:space="preserve"> con una breve descripción de la tarea y una fecha máxima para la realización de esta. La pizarra era dividida en cuatro partes (pequeña adaptación del SCRUM).</w:t>
+        <w:t>Para la realización de esta metodología se tuvo en posesión una pizarra, en la cual se iba pegando post-it con una breve descripción de la tarea y una fecha máxima para la realización de esta. La pizarra era dividida en cuatro partes (pequeña adaptación del SCRUM).</w:t>
       </w:r>
     </w:p>
     <w:p>
@@ -216,6 +208,20 @@
       <w:r>
         <w:t>TODO</w:t>
       </w:r>
+      <w:r>
+        <w:t xml:space="preserve"> – Por hacer, eran todas las tareas, pautas, e ideas que iban surgiendo a lo largo de la semana o tras las reuniones semanales. Había un máximo de cinco, para evitar </w:t>
+      </w:r>
+      <w:r>
+        <w:t xml:space="preserve">que el proyecto se atascase por una carga excesiva de trabajo. De TODO se pasaba a in </w:t>
+      </w:r>
+      <w:proofErr w:type="spellStart"/>
+      <w:r>
+        <w:t>progress</w:t>
+      </w:r>
+      <w:proofErr w:type="spellEnd"/>
+      <w:r>
+        <w:t xml:space="preserve">. </w:t>
+      </w:r>
     </w:p>
     <w:p>
       <w:pPr>
@@ -228,6 +234,9 @@
       <w:r>
         <w:t>IN-PROGRESS</w:t>
       </w:r>
+      <w:r>
+        <w:t>: En proceso, máximo dos cosas, una principal y una secundaria, la principal, consistía en el desarrollo de grandes métodos, cálculos, etc. Mientras que los secundarios, podían ser trabajos de investigación, rellenar datos o cualquier detalle que faltase de completas. De esta manera se evitaba la bifurcación del trabajo, haciendo del camino, pequeños objetivos, claros y directos a completar. Cuando el alumno pensaba que había terminado la tarea, la movía a “TO-VERIFY”.</w:t>
+      </w:r>
     </w:p>
     <w:p>
       <w:pPr>
@@ -240,6 +249,9 @@
       <w:r>
         <w:t>TO-VERIFY</w:t>
       </w:r>
+      <w:r>
+        <w:t>: A verificar, es decir, falta la aprobación de los cambios realizados, si eran cambios propuestos en las reuniones semanales, eran zanjados en la siguiente reunión semanal; De esta forma se creaban distintos modelos y versiones de métodos, perfilando al máximo cada detalle en cada método. Las pequeñas tareas, eran resueltas, ya fuera en las reuniones semanales, o preguntando a personas, sobre como sería para ellos el correcto funcionamiento del programa.</w:t>
+      </w:r>
     </w:p>
     <w:p>
       <w:pPr>
@@ -252,34 +264,158 @@
       <w:r>
         <w:t>DONE</w:t>
       </w:r>
-    </w:p>
-    <w:p>
-      <w:r>
-        <w:t xml:space="preserve">En progreso solo se podía encontrar una tarea, y si el tutor desechaba una tarea como incompleta pasaba a todo de manera que, de esta forma, semanalmente se cumplían con una serie de propósitos de forma clara y concisa, y no se apelotonaban todas las ideas y propuestas dejando pequeños cabos sueltos que arruinaran la representación final del proyecto. </w:t>
+      <w:r>
+        <w:t>: Una vez todas las partes se ponían de acuerdo en que la tarea estaba terminada, pasaban a DONE, este apartado existía básicamente, para hacer mella en el trabajo que el alumno realizó durante la semana, haciendo palpable las semanas donde se tuvo una mayor o menor carga de trabajo, pudiendo regular esto, y teniendo de esta manera un avance constante.</w:t>
+      </w:r>
+    </w:p>
+    <w:p>
+      <w:r>
+        <w:t xml:space="preserve">En progreso solo se podía encontrar una tarea, y si el tutor desechaba una tarea como incompleta pasaba a todo de manera que, de esta forma, semanalmente se cumplían con una </w:t>
+      </w:r>
+      <w:r>
+        <w:lastRenderedPageBreak/>
+        <w:t xml:space="preserve">serie de propósitos de forma clara y concisa, y no se apelotonaban todas las ideas y propuestas dejando pequeños cabos sueltos que arruinaran la representación final del proyecto. </w:t>
       </w:r>
     </w:p>
     <w:p>
       <w:r>
         <w:t>Este método fue estudiado en la asignatura de gestión de proyectos por el alumno, y culminado en su periodo de practicas con el instituto de castilla y león, el cual, usaban de manera muy similar a la adaptación del alumno; La metodología SCRUM para gestionar todos sus proyectos</w:t>
       </w:r>
+    </w:p>
+    <w:p>
+      <w:pPr>
+        <w:pStyle w:val="Ttulo1"/>
+      </w:pPr>
+      <w:r>
+        <w:t>Conocimientos aprendidos en la carrera</w:t>
+      </w:r>
+    </w:p>
+    <w:p>
+      <w:pPr>
+        <w:pStyle w:val="Ttulo2"/>
+      </w:pPr>
+      <w:r>
+        <w:t>INTRODUCCIÓN</w:t>
+      </w:r>
+    </w:p>
+    <w:p>
+      <w:r>
+        <w:t xml:space="preserve">Apartado donde se </w:t>
+      </w:r>
+      <w:r>
+        <w:t>hablará de forma breve sobre todo conocimiento aprendido durante los años de carrera, relacionado directamente con el desarrollo del proyecto.</w:t>
+      </w:r>
+    </w:p>
+    <w:p>
+      <w:pPr>
+        <w:pStyle w:val="Ttulo2"/>
+      </w:pPr>
+      <w:r>
+        <w:t xml:space="preserve">Conocimientos sobre Python </w:t>
+      </w:r>
+    </w:p>
+    <w:p>
+      <w:r>
+        <w:t>A lo largo de la carrera, se han estudiado diferentes lenguajes de programación (</w:t>
+      </w:r>
+      <w:proofErr w:type="spellStart"/>
+      <w:r>
+        <w:t>Ej</w:t>
+      </w:r>
+      <w:proofErr w:type="spellEnd"/>
+      <w:r>
+        <w:t xml:space="preserve">: Java, C, C#...), entre los cuales se encontraba Python. Por </w:t>
+      </w:r>
+      <w:proofErr w:type="gramStart"/>
+      <w:r>
+        <w:t>ejemplo</w:t>
+      </w:r>
+      <w:proofErr w:type="gramEnd"/>
+      <w:r>
+        <w:t xml:space="preserve"> en asignaturas como Sistemas Inteligentes, Nuevas tecnologías, etc., o en mi paso por la politécnica de Varsovia, en asignaturas como “Algoritmia y computación matemática”, la cual, toda la asignatura consiste en un gran proyecto, donde se ponía a prueba los conocimientos algorítmicos en el lenguaje Python.</w:t>
+      </w:r>
+    </w:p>
+    <w:p>
+      <w:r>
+        <w:t>Además, multitud de las librerías usadas durante este proyecto fueron utilizadas en dichas asignaturas, haciendo que el proyecto, partiera desde un punto avanzado facilitándome el aprendizaje.</w:t>
+      </w:r>
+    </w:p>
+    <w:p>
+      <w:pPr>
+        <w:pStyle w:val="Ttulo2"/>
+      </w:pPr>
+      <w:r>
+        <w:t>Conocimientos sobre la gestión de proyectos</w:t>
+      </w:r>
+    </w:p>
+    <w:p>
+      <w:r>
+        <w:t>A fin de cuentas, la metodología que se ha usado para idear, planificar y desarrollar el proyecto, es el conjunto y suma de una serie de actitudes adquiridas a lo largo de los últimos años. Ya sea con asignaturas dedicadas específicamente para ello como fue Gestión de proyectos, como con el prueba y error, que ha hecho que se fuese aprendiendo la mejor manera de trabajar a nivel personal. Permitiendo que este proyecto, fuese con diferencia el mas amplio y hasta la fecha, mas cómodo, a la hora de ser elaborado.</w:t>
+      </w:r>
+    </w:p>
+    <w:p>
+      <w:r>
+        <w:t>Metodologías como el SCRUM, Las pruebas de errores, la organización interna del scrum, las reuniones semanales sobre el estado del proyecto, etc.</w:t>
+      </w:r>
+    </w:p>
+    <w:p>
+      <w:pPr>
+        <w:pStyle w:val="Ttulo2"/>
+      </w:pPr>
+      <w:r>
+        <w:t>Investigación</w:t>
+      </w:r>
+    </w:p>
+    <w:p>
+      <w:r>
+        <w:t xml:space="preserve">Básico, pero de vital </w:t>
+      </w:r>
+      <w:proofErr w:type="gramStart"/>
+      <w:r>
+        <w:t>importancia,  es</w:t>
+      </w:r>
+      <w:proofErr w:type="gramEnd"/>
+      <w:r>
+        <w:t xml:space="preserve">  el nivel de capacidad de investigación y búsqueda de la información no es el mismo que al inicio del grado. La velocidad y capacidad, de saber buscar, es uno de los conocimientos más importantes que se adquieren a lo largo de la carrera. Conocimiento indirecto, pero presente en todas y cada una de las asignaturas que se han cursado, dicho nivel de investigación ha permitido que errores que antiguamente hubieran durado días, durasen horas, buscando en diferentes páginas y libros y contrastando cada información recibida a lo largo de este proceso de investigación</w:t>
+      </w:r>
+    </w:p>
+    <w:p/>
+    <w:p>
+      <w:pPr>
+        <w:pStyle w:val="Ttulo1"/>
+      </w:pPr>
+      <w:r>
+        <w:lastRenderedPageBreak/>
+        <w:t>Conocimientos externos a la carrera</w:t>
+      </w:r>
+    </w:p>
+    <w:p>
+      <w:pPr>
+        <w:pStyle w:val="Ttulo2"/>
+      </w:pPr>
+      <w:r>
+        <w:t>PSICOLOGIA</w:t>
+      </w:r>
+    </w:p>
+    <w:p>
+      <w:pPr>
+        <w:pStyle w:val="Ttulo2"/>
+      </w:pPr>
+      <w:r>
+        <w:t>NUTRICION</w:t>
+      </w:r>
+    </w:p>
+    <w:p>
+      <w:pPr>
+        <w:pStyle w:val="Ttulo2"/>
+      </w:pPr>
+      <w:r>
+        <w:t>INTERFACES GRAFICAS</w:t>
+      </w:r>
+    </w:p>
+    <w:p>
       <w:bookmarkStart w:id="0" w:name="_GoBack"/>
       <w:bookmarkEnd w:id="0"/>
-    </w:p>
-    <w:p>
-      <w:pPr>
-        <w:pStyle w:val="Ttulo1"/>
-      </w:pPr>
-      <w:r>
-        <w:t>Conocimientos aprendidos en la carrera</w:t>
-      </w:r>
-    </w:p>
-    <w:p>
-      <w:pPr>
-        <w:pStyle w:val="Ttulo1"/>
-      </w:pPr>
-      <w:r>
-        <w:t>Conocimientos externos a la carrera</w:t>
-      </w:r>
     </w:p>
     <w:p>
       <w:pPr>

</xml_diff>

<commit_message>
Informe . Apartado 5 y Lattex
Se avanza en el apartado 5 y se empieza la tradución a la plantilla reglamentaría de Latex
</commit_message>
<xml_diff>
--- a/Plantilla TFG/Apartado 5.docx
+++ b/Plantilla TFG/Apartado 5.docx
@@ -370,13 +370,14 @@
       <w:r>
         <w:t xml:space="preserve">Básico, pero de vital </w:t>
       </w:r>
-      <w:proofErr w:type="gramStart"/>
-      <w:r>
-        <w:t>importancia,  es</w:t>
-      </w:r>
-      <w:proofErr w:type="gramEnd"/>
-      <w:r>
-        <w:t xml:space="preserve">  el nivel de capacidad de investigación y búsqueda de la información no es el mismo que al inicio del grado. La velocidad y capacidad, de saber buscar, es uno de los conocimientos más importantes que se adquieren a lo largo de la carrera. Conocimiento indirecto, pero presente en todas y cada una de las asignaturas que se han cursado, dicho nivel de investigación ha permitido que errores que antiguamente hubieran durado días, durasen horas, buscando en diferentes páginas y libros y contrastando cada información recibida a lo largo de este proceso de investigación</w:t>
+      <w:r>
+        <w:t xml:space="preserve">importancia, </w:t>
+      </w:r>
+      <w:r>
+        <w:t>es el</w:t>
+      </w:r>
+      <w:r>
+        <w:t xml:space="preserve"> nivel de capacidad de investigación y búsqueda de la información no es el mismo que al inicio del grado. La velocidad y capacidad, de saber buscar, es uno de los conocimientos más importantes que se adquieren a lo largo de la carrera. Conocimiento indirecto, pero presente en todas y cada una de las asignaturas que se han cursado, dicho nivel de investigación ha permitido que errores que antiguamente hubieran durado días, durasen horas, buscando en diferentes páginas y libros y contrastando cada información recibida a lo largo de este proceso de investigación</w:t>
       </w:r>
     </w:p>
     <w:p/>
@@ -394,29 +395,75 @@
         <w:pStyle w:val="Ttulo2"/>
       </w:pPr>
       <w:r>
+        <w:t>INTRODUCCIÓN</w:t>
+      </w:r>
+    </w:p>
+    <w:p>
+      <w:r>
+        <w:t>En este apartado, se explicarán los aspectos relevantes del desarrollo del proyecto externos a los conocimientos iniciales del alumno. Todo aquello que ha tenido que aprender para poder llegar al resultado final.</w:t>
+      </w:r>
+    </w:p>
+    <w:p>
+      <w:pPr>
+        <w:pStyle w:val="Ttulo2"/>
+      </w:pPr>
+      <w:r>
         <w:t>PSICOLOGIA</w:t>
       </w:r>
     </w:p>
     <w:p>
-      <w:pPr>
-        <w:pStyle w:val="Ttulo2"/>
-      </w:pPr>
-      <w:r>
-        <w:t>NUTRICION</w:t>
-      </w:r>
-    </w:p>
-    <w:p>
-      <w:pPr>
-        <w:pStyle w:val="Ttulo2"/>
-      </w:pPr>
-      <w:r>
-        <w:t>INTERFACES GRAFICAS</w:t>
-      </w:r>
-    </w:p>
-    <w:p>
+      <w:r>
+        <w:t xml:space="preserve">Siendo sinceros, sería una parte de psicología, intercalada con otra parte de educación primaria. </w:t>
+      </w:r>
+      <w:r>
+        <w:t>Para el desarrollo del proyecto, y el moldeado de lo que es la idea genérica de este; Ha sido necesario el estudio de ciertos campos para entender cual podría ser el mejor camino para el entendimiento con el usuario. Este proyecto no buscaba una forma rápida de llegar al cliente/usuario, sino constante, que el cliente convierta los cimientos de la aplicación, en su propio estilo de vida. Por ello se busco consejo a través de varias entrevistas a alumnos y graduados de psicología y magisterio, tras las cuales se llego al método: Aprender a aprender.</w:t>
+      </w:r>
+    </w:p>
+    <w:p>
+      <w:pPr>
+        <w:pStyle w:val="Ttulo3"/>
+      </w:pPr>
+      <w:r>
+        <w:t>Aprender a aprender</w:t>
+      </w:r>
+    </w:p>
+    <w:p>
+      <w:r>
+        <w:t>Resulta ser uno de los mejores métodos de aprendizaje ausente</w:t>
+      </w:r>
+      <w:r>
+        <w:t xml:space="preserve"> que hay. Donde el aprendizaje ausente, como su propio nombre indica, consiste en el aprendizaje ausente de figura dedicada a la enseñanza, para poder llevar a cabo ese proceso evolutivo. Aquí el profesor, sería la aplicación, pero al no tener conciencia propia, ni libre capacidad de elección, el método de enseñanza habitual queda descartado. </w:t>
+      </w:r>
+    </w:p>
+    <w:p>
+      <w:pPr>
+        <w:rPr>
+          <w:u w:val="single"/>
+        </w:rPr>
+      </w:pPr>
+      <w:r>
+        <w:t>La idea principal nace de las ventajas que tiene implementar un estilo de vida, sobre el seguir ordenes estrictas. Tras varias entrevistas, se decanto por un estilo incremental, en el que se intenta concienciar al usuario de cada decisión que toma, haciendo que el aprendizaje se base en pequeñas metas personales, y en la concienciación del usuario para que el mismo se de cuenta de que es lo mejor para él y aunque de manera lenta pero segura, llegue a la meta que tenga como objetivo.</w:t>
+      </w:r>
       <w:bookmarkStart w:id="0" w:name="_GoBack"/>
       <w:bookmarkEnd w:id="0"/>
     </w:p>
+    <w:p>
+      <w:pPr>
+        <w:pStyle w:val="Ttulo2"/>
+      </w:pPr>
+      <w:r>
+        <w:t>NUTRICION</w:t>
+      </w:r>
+    </w:p>
+    <w:p>
+      <w:pPr>
+        <w:pStyle w:val="Ttulo2"/>
+      </w:pPr>
+      <w:r>
+        <w:t>INTERFACES GRAFICAS</w:t>
+      </w:r>
+    </w:p>
+    <w:p/>
     <w:p>
       <w:pPr>
         <w:pStyle w:val="Ttulo1"/>
@@ -1175,6 +1222,28 @@
       <w:szCs w:val="26"/>
     </w:rPr>
   </w:style>
+  <w:style w:type="paragraph" w:styleId="Ttulo3">
+    <w:name w:val="heading 3"/>
+    <w:basedOn w:val="Normal"/>
+    <w:next w:val="Normal"/>
+    <w:link w:val="Ttulo3Car"/>
+    <w:uiPriority w:val="9"/>
+    <w:unhideWhenUsed/>
+    <w:qFormat/>
+    <w:rsid w:val="00A1791F"/>
+    <w:pPr>
+      <w:keepNext/>
+      <w:keepLines/>
+      <w:spacing w:before="40" w:after="0"/>
+      <w:outlineLvl w:val="2"/>
+    </w:pPr>
+    <w:rPr>
+      <w:rFonts w:asciiTheme="majorHAnsi" w:eastAsiaTheme="majorEastAsia" w:hAnsiTheme="majorHAnsi" w:cstheme="majorBidi"/>
+      <w:color w:val="1F3763" w:themeColor="accent1" w:themeShade="7F"/>
+      <w:sz w:val="24"/>
+      <w:szCs w:val="24"/>
+    </w:rPr>
+  </w:style>
   <w:style w:type="character" w:default="1" w:styleId="Fuentedeprrafopredeter">
     <w:name w:val="Default Paragraph Font"/>
     <w:uiPriority w:val="1"/>
@@ -1271,6 +1340,19 @@
       <w:color w:val="2F5496" w:themeColor="accent1" w:themeShade="BF"/>
       <w:sz w:val="26"/>
       <w:szCs w:val="26"/>
+    </w:rPr>
+  </w:style>
+  <w:style w:type="character" w:customStyle="1" w:styleId="Ttulo3Car">
+    <w:name w:val="Título 3 Car"/>
+    <w:basedOn w:val="Fuentedeprrafopredeter"/>
+    <w:link w:val="Ttulo3"/>
+    <w:uiPriority w:val="9"/>
+    <w:rsid w:val="00A1791F"/>
+    <w:rPr>
+      <w:rFonts w:asciiTheme="majorHAnsi" w:eastAsiaTheme="majorEastAsia" w:hAnsiTheme="majorHAnsi" w:cstheme="majorBidi"/>
+      <w:color w:val="1F3763" w:themeColor="accent1" w:themeShade="7F"/>
+      <w:sz w:val="24"/>
+      <w:szCs w:val="24"/>
     </w:rPr>
   </w:style>
 </w:styles>

</xml_diff>